<commit_message>
Cleaning up page breaks and figure legends
</commit_message>
<xml_diff>
--- a/custom-reference-doc.docx
+++ b/custom-reference-doc.docx
@@ -389,7 +389,10 @@
         <w:pStyle w:val="BodyText"/>
       </w:pPr>
       <w:r>
-        <w:t xml:space="preserve"> Body Text. </w:t>
+        <w:t xml:space="preserve"> </w:t>
+      </w:r>
+      <w:r>
+        <w:t xml:space="preserve">Body Text. </w:t>
       </w:r>
     </w:p>
     <w:p>
@@ -455,6 +458,8 @@
       <w:r>
         <w:t xml:space="preserve"> Table caption. </w:t>
       </w:r>
+      <w:bookmarkStart w:id="12" w:name="_GoBack"/>
+      <w:bookmarkEnd w:id="12"/>
     </w:p>
     <w:tbl>
       <w:tblPr>
@@ -534,8 +539,6 @@
       <w:r>
         <w:t xml:space="preserve"> Image Caption </w:t>
       </w:r>
-      <w:bookmarkStart w:id="12" w:name="_GoBack"/>
-      <w:bookmarkEnd w:id="12"/>
     </w:p>
     <w:p>
       <w:pPr>
@@ -638,7 +641,7 @@
           <w:rPr>
             <w:noProof/>
           </w:rPr>
-          <w:t>1</w:t>
+          <w:t>2</w:t>
         </w:r>
         <w:r>
           <w:rPr>
@@ -697,7 +700,7 @@
   <w:abstractNum w:abstractNumId="0" w15:restartNumberingAfterBreak="0">
     <w:nsid w:val="FFFFFF7C"/>
     <w:multiLevelType w:val="singleLevel"/>
-    <w:tmpl w:val="6A9412D2"/>
+    <w:tmpl w:val="369A3C54"/>
     <w:lvl w:ilvl="0">
       <w:start w:val="1"/>
       <w:numFmt w:val="decimal"/>
@@ -714,7 +717,7 @@
   <w:abstractNum w:abstractNumId="1" w15:restartNumberingAfterBreak="0">
     <w:nsid w:val="FFFFFF7D"/>
     <w:multiLevelType w:val="singleLevel"/>
-    <w:tmpl w:val="C49C17C4"/>
+    <w:tmpl w:val="7ABCDC14"/>
     <w:lvl w:ilvl="0">
       <w:start w:val="1"/>
       <w:numFmt w:val="decimal"/>
@@ -731,7 +734,7 @@
   <w:abstractNum w:abstractNumId="2" w15:restartNumberingAfterBreak="0">
     <w:nsid w:val="FFFFFF7E"/>
     <w:multiLevelType w:val="singleLevel"/>
-    <w:tmpl w:val="E602915E"/>
+    <w:tmpl w:val="36281010"/>
     <w:lvl w:ilvl="0">
       <w:start w:val="1"/>
       <w:numFmt w:val="decimal"/>
@@ -748,7 +751,7 @@
   <w:abstractNum w:abstractNumId="3" w15:restartNumberingAfterBreak="0">
     <w:nsid w:val="FFFFFF7F"/>
     <w:multiLevelType w:val="singleLevel"/>
-    <w:tmpl w:val="7DA21652"/>
+    <w:tmpl w:val="517A1EEC"/>
     <w:lvl w:ilvl="0">
       <w:start w:val="1"/>
       <w:numFmt w:val="decimal"/>
@@ -765,7 +768,7 @@
   <w:abstractNum w:abstractNumId="4" w15:restartNumberingAfterBreak="0">
     <w:nsid w:val="FFFFFF80"/>
     <w:multiLevelType w:val="singleLevel"/>
-    <w:tmpl w:val="70D0353A"/>
+    <w:tmpl w:val="AD8A279C"/>
     <w:lvl w:ilvl="0">
       <w:start w:val="1"/>
       <w:numFmt w:val="bullet"/>
@@ -785,7 +788,7 @@
   <w:abstractNum w:abstractNumId="5" w15:restartNumberingAfterBreak="0">
     <w:nsid w:val="FFFFFF81"/>
     <w:multiLevelType w:val="singleLevel"/>
-    <w:tmpl w:val="DE90EC2C"/>
+    <w:tmpl w:val="B052DDE2"/>
     <w:lvl w:ilvl="0">
       <w:start w:val="1"/>
       <w:numFmt w:val="bullet"/>
@@ -805,7 +808,7 @@
   <w:abstractNum w:abstractNumId="6" w15:restartNumberingAfterBreak="0">
     <w:nsid w:val="FFFFFF82"/>
     <w:multiLevelType w:val="singleLevel"/>
-    <w:tmpl w:val="3262526A"/>
+    <w:tmpl w:val="0D7A76FE"/>
     <w:lvl w:ilvl="0">
       <w:start w:val="1"/>
       <w:numFmt w:val="bullet"/>
@@ -825,7 +828,7 @@
   <w:abstractNum w:abstractNumId="7" w15:restartNumberingAfterBreak="0">
     <w:nsid w:val="FFFFFF83"/>
     <w:multiLevelType w:val="singleLevel"/>
-    <w:tmpl w:val="BF826998"/>
+    <w:tmpl w:val="2D5A4C70"/>
     <w:lvl w:ilvl="0">
       <w:start w:val="1"/>
       <w:numFmt w:val="bullet"/>
@@ -845,7 +848,7 @@
   <w:abstractNum w:abstractNumId="8" w15:restartNumberingAfterBreak="0">
     <w:nsid w:val="FFFFFF88"/>
     <w:multiLevelType w:val="singleLevel"/>
-    <w:tmpl w:val="39609EE0"/>
+    <w:tmpl w:val="12F47D48"/>
     <w:lvl w:ilvl="0">
       <w:start w:val="1"/>
       <w:numFmt w:val="decimal"/>
@@ -862,7 +865,7 @@
   <w:abstractNum w:abstractNumId="9" w15:restartNumberingAfterBreak="0">
     <w:nsid w:val="FFFFFF89"/>
     <w:multiLevelType w:val="singleLevel"/>
-    <w:tmpl w:val="5ABC6750"/>
+    <w:tmpl w:val="5540CF1C"/>
     <w:lvl w:ilvl="0">
       <w:start w:val="1"/>
       <w:numFmt w:val="bullet"/>
@@ -1599,9 +1602,10 @@
     <w:basedOn w:val="Normal"/>
     <w:link w:val="BodyTextChar"/>
     <w:qFormat/>
-    <w:rsid w:val="00D71CC5"/>
-    <w:pPr>
-      <w:spacing w:before="180" w:after="180"/>
+    <w:rsid w:val="006721A4"/>
+    <w:pPr>
+      <w:spacing w:after="0" w:line="480" w:lineRule="auto"/>
+      <w:ind w:firstLine="720"/>
     </w:pPr>
     <w:rPr>
       <w:rFonts w:ascii="Times New Roman" w:hAnsi="Times New Roman"/>
@@ -1612,14 +1616,19 @@
     <w:basedOn w:val="BodyText"/>
     <w:next w:val="BodyText"/>
     <w:qFormat/>
-    <w:rsid w:val="00D71CC5"/>
+    <w:rsid w:val="006721A4"/>
+    <w:pPr>
+      <w:ind w:firstLine="0"/>
+    </w:pPr>
   </w:style>
   <w:style w:type="paragraph" w:customStyle="1" w:styleId="Compact">
     <w:name w:val="Compact"/>
     <w:basedOn w:val="BodyText"/>
     <w:qFormat/>
-    <w:pPr>
-      <w:spacing w:before="36" w:after="36"/>
+    <w:rsid w:val="006F41C2"/>
+    <w:pPr>
+      <w:spacing w:before="36" w:after="36" w:line="240" w:lineRule="auto"/>
+      <w:ind w:firstLine="0"/>
     </w:pPr>
   </w:style>
   <w:style w:type="paragraph" w:styleId="Title">
@@ -1961,13 +1970,25 @@
   <w:style w:type="paragraph" w:customStyle="1" w:styleId="TableCaption">
     <w:name w:val="Table Caption"/>
     <w:basedOn w:val="Caption"/>
+    <w:rsid w:val="007D635E"/>
     <w:pPr>
       <w:keepNext/>
-    </w:pPr>
+      <w:spacing w:after="360"/>
+    </w:pPr>
+    <w:rPr>
+      <w:rFonts w:ascii="Times New Roman" w:hAnsi="Times New Roman"/>
+    </w:rPr>
   </w:style>
   <w:style w:type="paragraph" w:customStyle="1" w:styleId="ImageCaption">
     <w:name w:val="Image Caption"/>
     <w:basedOn w:val="Caption"/>
+    <w:rsid w:val="007D635E"/>
+    <w:pPr>
+      <w:spacing w:after="360"/>
+    </w:pPr>
+    <w:rPr>
+      <w:rFonts w:ascii="Times New Roman" w:hAnsi="Times New Roman"/>
+    </w:rPr>
   </w:style>
   <w:style w:type="paragraph" w:customStyle="1" w:styleId="Figure">
     <w:name w:val="Figure"/>
@@ -2045,7 +2066,7 @@
     <w:name w:val="Body Text Char"/>
     <w:basedOn w:val="DefaultParagraphFont"/>
     <w:link w:val="BodyText"/>
-    <w:rsid w:val="00D71CC5"/>
+    <w:rsid w:val="006721A4"/>
     <w:rPr>
       <w:rFonts w:ascii="Times New Roman" w:hAnsi="Times New Roman"/>
     </w:rPr>
@@ -2443,7 +2464,7 @@
 </file>
 
 <file path=customXml/itemProps1.xml><?xml version="1.0" encoding="utf-8"?>
-<ds:datastoreItem xmlns:ds="http://schemas.openxmlformats.org/officeDocument/2006/customXml" ds:itemID="{FD5659CE-5F23-420D-A8C1-0F32792CC1C4}">
+<ds:datastoreItem xmlns:ds="http://schemas.openxmlformats.org/officeDocument/2006/customXml" ds:itemID="{963730A2-71B4-46B5-BE78-8FAD31CEDFB7}">
   <ds:schemaRefs>
     <ds:schemaRef ds:uri="http://schemas.openxmlformats.org/officeDocument/2006/bibliography"/>
   </ds:schemaRefs>

</xml_diff>

<commit_message>
Unindenting first line of quote blocks
</commit_message>
<xml_diff>
--- a/custom-reference-doc.docx
+++ b/custom-reference-doc.docx
@@ -448,18 +448,21 @@
         <w:pStyle w:val="BlockText"/>
       </w:pPr>
       <w:r>
-        <w:t xml:space="preserve"> Block Text. </w:t>
-      </w:r>
-    </w:p>
-    <w:p>
-      <w:pPr>
-        <w:pStyle w:val="TableCaption"/>
-      </w:pPr>
-      <w:r>
-        <w:t xml:space="preserve"> Table caption. </w:t>
+        <w:t xml:space="preserve"> Block T</w:t>
       </w:r>
       <w:bookmarkStart w:id="12" w:name="_GoBack"/>
       <w:bookmarkEnd w:id="12"/>
+      <w:r>
+        <w:t xml:space="preserve">ext. </w:t>
+      </w:r>
+    </w:p>
+    <w:p>
+      <w:pPr>
+        <w:pStyle w:val="TableCaption"/>
+      </w:pPr>
+      <w:r>
+        <w:t xml:space="preserve"> Table caption. </w:t>
+      </w:r>
     </w:p>
     <w:tbl>
       <w:tblPr>
@@ -641,7 +644,7 @@
           <w:rPr>
             <w:noProof/>
           </w:rPr>
-          <w:t>2</w:t>
+          <w:t>1</w:t>
         </w:r>
         <w:r>
           <w:rPr>
@@ -1882,9 +1885,10 @@
     <w:uiPriority w:val="9"/>
     <w:unhideWhenUsed/>
     <w:qFormat/>
+    <w:rsid w:val="006C4854"/>
     <w:pPr>
       <w:spacing w:before="100" w:after="100"/>
-      <w:ind w:left="480" w:right="480"/>
+      <w:ind w:left="475" w:right="475" w:firstLine="0"/>
     </w:pPr>
   </w:style>
   <w:style w:type="paragraph" w:styleId="FootnoteText">
@@ -2464,7 +2468,7 @@
 </file>
 
 <file path=customXml/itemProps1.xml><?xml version="1.0" encoding="utf-8"?>
-<ds:datastoreItem xmlns:ds="http://schemas.openxmlformats.org/officeDocument/2006/customXml" ds:itemID="{963730A2-71B4-46B5-BE78-8FAD31CEDFB7}">
+<ds:datastoreItem xmlns:ds="http://schemas.openxmlformats.org/officeDocument/2006/customXml" ds:itemID="{18DD9409-D6F7-4EA9-B245-D9772D653DAF}">
   <ds:schemaRefs>
     <ds:schemaRef ds:uri="http://schemas.openxmlformats.org/officeDocument/2006/bibliography"/>
   </ds:schemaRefs>

</xml_diff>

<commit_message>
Spelling and grammar check from Word
</commit_message>
<xml_diff>
--- a/custom-reference-doc.docx
+++ b/custom-reference-doc.docx
@@ -448,12 +448,7 @@
         <w:pStyle w:val="BlockText"/>
       </w:pPr>
       <w:r>
-        <w:t xml:space="preserve"> Block T</w:t>
-      </w:r>
-      <w:bookmarkStart w:id="12" w:name="_GoBack"/>
-      <w:bookmarkEnd w:id="12"/>
-      <w:r>
-        <w:t xml:space="preserve">ext. </w:t>
+        <w:t xml:space="preserve"> Block Text. </w:t>
       </w:r>
     </w:p>
     <w:p>
@@ -573,6 +568,21 @@
       </w:pPr>
       <w:r>
         <w:t xml:space="preserve"> Definition </w:t>
+      </w:r>
+    </w:p>
+    <w:p>
+      <w:pPr>
+        <w:pStyle w:val="Definition"/>
+      </w:pPr>
+      <w:bookmarkStart w:id="12" w:name="_GoBack"/>
+      <w:bookmarkEnd w:id="12"/>
+    </w:p>
+    <w:p>
+      <w:pPr>
+        <w:pStyle w:val="Bibliography"/>
+      </w:pPr>
+      <w:r>
+        <w:t>Kumler and others, 2019</w:t>
       </w:r>
     </w:p>
     <w:sectPr>
@@ -1758,9 +1768,10 @@
     <w:name w:val="Bibliography"/>
     <w:basedOn w:val="Normal"/>
     <w:qFormat/>
-    <w:rsid w:val="003B11F5"/>
+    <w:rsid w:val="009009AB"/>
     <w:rPr>
       <w:rFonts w:ascii="Times New Roman" w:hAnsi="Times New Roman"/>
+      <w:noProof/>
     </w:rPr>
   </w:style>
   <w:style w:type="character" w:customStyle="1" w:styleId="Heading1Char">
@@ -2468,7 +2479,7 @@
 </file>
 
 <file path=customXml/itemProps1.xml><?xml version="1.0" encoding="utf-8"?>
-<ds:datastoreItem xmlns:ds="http://schemas.openxmlformats.org/officeDocument/2006/customXml" ds:itemID="{18DD9409-D6F7-4EA9-B245-D9772D653DAF}">
+<ds:datastoreItem xmlns:ds="http://schemas.openxmlformats.org/officeDocument/2006/customXml" ds:itemID="{9F1BDA10-8EC0-4CF0-A709-18B9D40A9D0E}">
   <ds:schemaRefs>
     <ds:schemaRef ds:uri="http://schemas.openxmlformats.org/officeDocument/2006/bibliography"/>
   </ds:schemaRefs>

</xml_diff>